<commit_message>
docs: Update Linux commands documentation
- Added new commands for navigating directories
- Updated existing commands with more detailed explanations
</commit_message>
<xml_diff>
--- a/Linux/Linux Komendy - Studia.docx
+++ b/Linux/Linux Komendy - Studia.docx
@@ -1,6 +1,6 @@
 
 <file path=word/document.xml><?xml version="1.0" encoding="utf-8"?>
-<w:document xmlns:wpc="http://schemas.microsoft.com/office/word/2010/wordprocessingCanvas" xmlns:cx="http://schemas.microsoft.com/office/drawing/2014/chartex" xmlns:cx1="http://schemas.microsoft.com/office/drawing/2015/9/8/chartex" xmlns:cx2="http://schemas.microsoft.com/office/drawing/2015/10/21/chartex" xmlns:cx3="http://schemas.microsoft.com/office/drawing/2016/5/9/chartex" xmlns:cx4="http://schemas.microsoft.com/office/drawing/2016/5/10/chartex" xmlns:cx5="http://schemas.microsoft.com/office/drawing/2016/5/11/chartex" xmlns:cx6="http://schemas.microsoft.com/office/drawing/2016/5/12/chartex" xmlns:cx7="http://schemas.microsoft.com/office/drawing/2016/5/13/chartex" xmlns:cx8="http://schemas.microsoft.com/office/drawing/2016/5/14/chartex" xmlns:mc="http://schemas.openxmlformats.org/markup-compatibility/2006" xmlns:aink="http://schemas.microsoft.com/office/drawing/2016/ink" xmlns:am3d="http://schemas.microsoft.com/office/drawing/2017/model3d" xmlns:o="urn:schemas-microsoft-com:office:office" xmlns:oel="http://schemas.microsoft.com/office/2019/extlst" xmlns:r="http://schemas.openxmlformats.org/officeDocument/2006/relationships" xmlns:m="http://schemas.openxmlformats.org/officeDocument/2006/math" xmlns:v="urn:schemas-microsoft-com:vml" xmlns:wp14="http://schemas.microsoft.com/office/word/2010/wordprocessingDrawing" xmlns:wp="http://schemas.openxmlformats.org/drawingml/2006/wordprocessingDrawing" xmlns:w10="urn:schemas-microsoft-com:office:word" xmlns:w="http://schemas.openxmlformats.org/wordprocessingml/2006/main" xmlns:w14="http://schemas.microsoft.com/office/word/2010/wordml" xmlns:w15="http://schemas.microsoft.com/office/word/2012/wordml" xmlns:w16cex="http://schemas.microsoft.com/office/word/2018/wordml/cex" xmlns:w16cid="http://schemas.microsoft.com/office/word/2016/wordml/cid" xmlns:w16="http://schemas.microsoft.com/office/word/2018/wordml" xmlns:w16sdtdh="http://schemas.microsoft.com/office/word/2020/wordml/sdtdatahash" xmlns:w16se="http://schemas.microsoft.com/office/word/2015/wordml/symex" xmlns:wpg="http://schemas.microsoft.com/office/word/2010/wordprocessingGroup" xmlns:wpi="http://schemas.microsoft.com/office/word/2010/wordprocessingInk" xmlns:wne="http://schemas.microsoft.com/office/word/2006/wordml" xmlns:wps="http://schemas.microsoft.com/office/word/2010/wordprocessingShape" mc:Ignorable="w14 w15 w16se w16cid w16 w16cex w16sdtdh wp14">
+<w:document xmlns:wpc="http://schemas.microsoft.com/office/word/2010/wordprocessingCanvas" xmlns:cx="http://schemas.microsoft.com/office/drawing/2014/chartex" xmlns:cx1="http://schemas.microsoft.com/office/drawing/2015/9/8/chartex" xmlns:cx2="http://schemas.microsoft.com/office/drawing/2015/10/21/chartex" xmlns:cx3="http://schemas.microsoft.com/office/drawing/2016/5/9/chartex" xmlns:cx4="http://schemas.microsoft.com/office/drawing/2016/5/10/chartex" xmlns:cx5="http://schemas.microsoft.com/office/drawing/2016/5/11/chartex" xmlns:cx6="http://schemas.microsoft.com/office/drawing/2016/5/12/chartex" xmlns:cx7="http://schemas.microsoft.com/office/drawing/2016/5/13/chartex" xmlns:cx8="http://schemas.microsoft.com/office/drawing/2016/5/14/chartex" xmlns:mc="http://schemas.openxmlformats.org/markup-compatibility/2006" xmlns:aink="http://schemas.microsoft.com/office/drawing/2016/ink" xmlns:am3d="http://schemas.microsoft.com/office/drawing/2017/model3d" xmlns:o="urn:schemas-microsoft-com:office:office" xmlns:oel="http://schemas.microsoft.com/office/2019/extlst" xmlns:r="http://schemas.openxmlformats.org/officeDocument/2006/relationships" xmlns:m="http://schemas.openxmlformats.org/officeDocument/2006/math" xmlns:v="urn:schemas-microsoft-com:vml" xmlns:wp14="http://schemas.microsoft.com/office/word/2010/wordprocessingDrawing" xmlns:wp="http://schemas.openxmlformats.org/drawingml/2006/wordprocessingDrawing" xmlns:w10="urn:schemas-microsoft-com:office:word" xmlns:w="http://schemas.openxmlformats.org/wordprocessingml/2006/main" xmlns:w14="http://schemas.microsoft.com/office/word/2010/wordml" xmlns:w15="http://schemas.microsoft.com/office/word/2012/wordml" xmlns:w16cex="http://schemas.microsoft.com/office/word/2018/wordml/cex" xmlns:w16cid="http://schemas.microsoft.com/office/word/2016/wordml/cid" xmlns:w16="http://schemas.microsoft.com/office/word/2018/wordml" xmlns:w16du="http://schemas.microsoft.com/office/word/2023/wordml/word16du" xmlns:w16sdtdh="http://schemas.microsoft.com/office/word/2020/wordml/sdtdatahash" xmlns:w16se="http://schemas.microsoft.com/office/word/2015/wordml/symex" xmlns:wpg="http://schemas.microsoft.com/office/word/2010/wordprocessingGroup" xmlns:wpi="http://schemas.microsoft.com/office/word/2010/wordprocessingInk" xmlns:wne="http://schemas.microsoft.com/office/word/2006/wordml" xmlns:wps="http://schemas.microsoft.com/office/word/2010/wordprocessingShape" mc:Ignorable="w14 w15 w16se w16cid w16 w16cex w16sdtdh w16du wp14">
   <w:body>
     <w:p>
       <w:proofErr w:type="spellStart"/>
@@ -313,6 +313,85 @@
       </w:r>
       <w:r>
         <w:t>)</w:t>
+      </w:r>
+      <w:r>
+        <w:br/>
+      </w:r>
+      <w:r>
+        <w:rPr>
+          <w:b/>
+          <w:bCs/>
+        </w:rPr>
+        <w:t>cd ~</w:t>
+      </w:r>
+      <w:r>
+        <w:t xml:space="preserve"> </w:t>
+      </w:r>
+      <w:r>
+        <w:rPr>
+          <w:b/>
+          <w:bCs/>
+          <w:i/>
+          <w:iCs/>
+        </w:rPr>
+        <w:t>–</w:t>
+      </w:r>
+      <w:r>
+        <w:rPr>
+          <w:b/>
+          <w:bCs/>
+          <w:i/>
+          <w:iCs/>
+        </w:rPr>
+        <w:t xml:space="preserve"> </w:t>
+      </w:r>
+      <w:r>
+        <w:rPr>
+          <w:i/>
+          <w:iCs/>
+        </w:rPr>
+        <w:t>Przejście do katalogu domowego użytkownika</w:t>
+      </w:r>
+      <w:r>
+        <w:br/>
+      </w:r>
+      <w:r>
+        <w:rPr>
+          <w:b/>
+          <w:bCs/>
+        </w:rPr>
+        <w:t xml:space="preserve">cd </w:t>
+      </w:r>
+      <w:r>
+        <w:rPr>
+          <w:b/>
+          <w:bCs/>
+        </w:rPr>
+        <w:t>/</w:t>
+      </w:r>
+      <w:r>
+        <w:t xml:space="preserve"> </w:t>
+      </w:r>
+      <w:r>
+        <w:rPr>
+          <w:i/>
+          <w:iCs/>
+        </w:rPr>
+        <w:t>–</w:t>
+      </w:r>
+      <w:r>
+        <w:rPr>
+          <w:i/>
+          <w:iCs/>
+        </w:rPr>
+        <w:t xml:space="preserve"> </w:t>
+      </w:r>
+      <w:r>
+        <w:rPr>
+          <w:i/>
+          <w:iCs/>
+        </w:rPr>
+        <w:t>Przejście do katalogu głównego</w:t>
       </w:r>
     </w:p>
     <w:p>
@@ -2764,6 +2843,7 @@
           <w:b/>
           <w:bCs/>
         </w:rPr>
+        <w:lastRenderedPageBreak/>
         <w:t>last</w:t>
       </w:r>
       <w:proofErr w:type="spellEnd"/>
@@ -2859,7 +2939,6 @@
           <w:b/>
           <w:bCs/>
         </w:rPr>
-        <w:lastRenderedPageBreak/>
         <w:t>su</w:t>
       </w:r>
       <w:proofErr w:type="spellEnd"/>
@@ -4660,6 +4739,7 @@
           <w:b/>
           <w:bCs/>
         </w:rPr>
+        <w:lastRenderedPageBreak/>
         <w:t>ls</w:t>
       </w:r>
       <w:proofErr w:type="spellEnd"/>
@@ -5001,7 +5081,6 @@
           <w:b/>
           <w:bCs/>
         </w:rPr>
-        <w:lastRenderedPageBreak/>
         <w:t>ls</w:t>
       </w:r>
       <w:proofErr w:type="spellEnd"/>
@@ -6011,14 +6090,25 @@
         </w:rPr>
         <w:t xml:space="preserve"> </w:t>
       </w:r>
-      <w:r>
-        <w:rPr>
-          <w:b/>
-          <w:bCs/>
-          <w:i/>
-          <w:iCs/>
-        </w:rPr>
-        <w:t xml:space="preserve">pattern file </w:t>
+      <w:proofErr w:type="spellStart"/>
+      <w:r>
+        <w:rPr>
+          <w:b/>
+          <w:bCs/>
+          <w:i/>
+          <w:iCs/>
+        </w:rPr>
+        <w:t>pattern</w:t>
+      </w:r>
+      <w:proofErr w:type="spellEnd"/>
+      <w:r>
+        <w:rPr>
+          <w:b/>
+          <w:bCs/>
+          <w:i/>
+          <w:iCs/>
+        </w:rPr>
+        <w:t xml:space="preserve"> file </w:t>
       </w:r>
       <w:r>
         <w:rPr>
@@ -6040,6 +6130,7 @@
       <w:r>
         <w:t xml:space="preserve">pasujące do wzorca </w:t>
       </w:r>
+      <w:proofErr w:type="spellStart"/>
       <w:r>
         <w:rPr>
           <w:i/>
@@ -6047,6 +6138,7 @@
         </w:rPr>
         <w:t>pattern</w:t>
       </w:r>
+      <w:proofErr w:type="spellEnd"/>
       <w:r>
         <w:rPr>
           <w:i/>
@@ -7417,6 +7509,7 @@
           <w:b/>
           <w:bCs/>
         </w:rPr>
+        <w:lastRenderedPageBreak/>
         <w:t>Zmienne środowiskowe:</w:t>
       </w:r>
       <w:r>
@@ -7478,7 +7571,6 @@
           <w:b/>
           <w:bCs/>
         </w:rPr>
-        <w:lastRenderedPageBreak/>
         <w:t xml:space="preserve">$HOSTNAME – </w:t>
       </w:r>
       <w:r>
@@ -9004,6 +9096,9 @@
       </w:r>
       <w:r>
         <w:br/>
+      </w:r>
+      <w:r>
+        <w:lastRenderedPageBreak/>
         <w:t>Przykładowe operatory:</w:t>
       </w:r>
       <w:r>
@@ -9054,7 +9149,6 @@
           <w:b/>
           <w:bCs/>
         </w:rPr>
-        <w:lastRenderedPageBreak/>
         <w:t xml:space="preserve">!= </w:t>
       </w:r>
       <w:r>
@@ -10084,6 +10178,572 @@
           <w:lang w:val="en-GB"/>
         </w:rPr>
         <w:br/>
+        <w:t xml:space="preserve">echo “Masz </w:t>
+      </w:r>
+      <w:proofErr w:type="spellStart"/>
+      <w:r>
+        <w:rPr>
+          <w:color w:val="AEAAAA" w:themeColor="background2" w:themeShade="BF"/>
+          <w:lang w:val="en-GB"/>
+        </w:rPr>
+        <w:t>plik</w:t>
+      </w:r>
+      <w:proofErr w:type="spellEnd"/>
+      <w:r>
+        <w:rPr>
+          <w:color w:val="AEAAAA" w:themeColor="background2" w:themeShade="BF"/>
+          <w:lang w:val="en-GB"/>
+        </w:rPr>
+        <w:t xml:space="preserve"> .</w:t>
+      </w:r>
+      <w:proofErr w:type="spellStart"/>
+      <w:r>
+        <w:rPr>
+          <w:color w:val="AEAAAA" w:themeColor="background2" w:themeShade="BF"/>
+          <w:lang w:val="en-GB"/>
+        </w:rPr>
+        <w:t>bashrc</w:t>
+      </w:r>
+      <w:proofErr w:type="spellEnd"/>
+      <w:r>
+        <w:rPr>
+          <w:color w:val="AEAAAA" w:themeColor="background2" w:themeShade="BF"/>
+          <w:lang w:val="en-GB"/>
+        </w:rPr>
+        <w:t>”</w:t>
+      </w:r>
+      <w:r>
+        <w:rPr>
+          <w:color w:val="AEAAAA" w:themeColor="background2" w:themeShade="BF"/>
+          <w:lang w:val="en-GB"/>
+        </w:rPr>
+        <w:br/>
+      </w:r>
+      <w:r>
+        <w:rPr>
+          <w:color w:val="AEAAAA" w:themeColor="background2" w:themeShade="BF"/>
+          <w:lang w:val="en-GB"/>
+        </w:rPr>
+        <w:t>else</w:t>
+      </w:r>
+      <w:r>
+        <w:rPr>
+          <w:color w:val="AEAAAA" w:themeColor="background2" w:themeShade="BF"/>
+          <w:lang w:val="en-GB"/>
+        </w:rPr>
+        <w:br/>
+        <w:t xml:space="preserve">echo “Nie </w:t>
+      </w:r>
+      <w:proofErr w:type="spellStart"/>
+      <w:r>
+        <w:rPr>
+          <w:color w:val="AEAAAA" w:themeColor="background2" w:themeShade="BF"/>
+          <w:lang w:val="en-GB"/>
+        </w:rPr>
+        <w:t>masz</w:t>
+      </w:r>
+      <w:proofErr w:type="spellEnd"/>
+      <w:r>
+        <w:rPr>
+          <w:color w:val="AEAAAA" w:themeColor="background2" w:themeShade="BF"/>
+          <w:lang w:val="en-GB"/>
+        </w:rPr>
+        <w:t xml:space="preserve"> </w:t>
+      </w:r>
+      <w:proofErr w:type="spellStart"/>
+      <w:r>
+        <w:rPr>
+          <w:color w:val="AEAAAA" w:themeColor="background2" w:themeShade="BF"/>
+          <w:lang w:val="en-GB"/>
+        </w:rPr>
+        <w:t>pliku</w:t>
+      </w:r>
+      <w:proofErr w:type="spellEnd"/>
+      <w:r>
+        <w:rPr>
+          <w:color w:val="AEAAAA" w:themeColor="background2" w:themeShade="BF"/>
+          <w:lang w:val="en-GB"/>
+        </w:rPr>
+        <w:t xml:space="preserve"> .</w:t>
+      </w:r>
+      <w:proofErr w:type="spellStart"/>
+      <w:r>
+        <w:rPr>
+          <w:color w:val="AEAAAA" w:themeColor="background2" w:themeShade="BF"/>
+          <w:lang w:val="en-GB"/>
+        </w:rPr>
+        <w:t>bashrc</w:t>
+      </w:r>
+      <w:proofErr w:type="spellEnd"/>
+      <w:r>
+        <w:rPr>
+          <w:color w:val="AEAAAA" w:themeColor="background2" w:themeShade="BF"/>
+          <w:lang w:val="en-GB"/>
+        </w:rPr>
+        <w:t>”</w:t>
+      </w:r>
+      <w:r>
+        <w:rPr>
+          <w:color w:val="AEAAAA" w:themeColor="background2" w:themeShade="BF"/>
+          <w:lang w:val="en-GB"/>
+        </w:rPr>
+        <w:br/>
+        <w:t>fi</w:t>
+      </w:r>
+      <w:r>
+        <w:rPr>
+          <w:color w:val="AEAAAA" w:themeColor="background2" w:themeShade="BF"/>
+          <w:lang w:val="en-GB"/>
+        </w:rPr>
+        <w:br/>
+      </w:r>
+      <w:r>
+        <w:rPr>
+          <w:lang w:val="en-GB"/>
+        </w:rPr>
+        <w:t xml:space="preserve">Ta </w:t>
+      </w:r>
+      <w:proofErr w:type="spellStart"/>
+      <w:r>
+        <w:rPr>
+          <w:lang w:val="en-GB"/>
+        </w:rPr>
+        <w:t>sama</w:t>
+      </w:r>
+      <w:proofErr w:type="spellEnd"/>
+      <w:r>
+        <w:rPr>
+          <w:lang w:val="en-GB"/>
+        </w:rPr>
+        <w:t xml:space="preserve"> </w:t>
+      </w:r>
+      <w:proofErr w:type="spellStart"/>
+      <w:r>
+        <w:rPr>
+          <w:lang w:val="en-GB"/>
+        </w:rPr>
+        <w:t>instrukcja</w:t>
+      </w:r>
+      <w:proofErr w:type="spellEnd"/>
+      <w:r>
+        <w:rPr>
+          <w:lang w:val="en-GB"/>
+        </w:rPr>
+        <w:t xml:space="preserve"> </w:t>
+      </w:r>
+      <w:proofErr w:type="spellStart"/>
+      <w:r>
+        <w:rPr>
+          <w:lang w:val="en-GB"/>
+        </w:rPr>
+        <w:t>zapisana</w:t>
+      </w:r>
+      <w:proofErr w:type="spellEnd"/>
+      <w:r>
+        <w:rPr>
+          <w:lang w:val="en-GB"/>
+        </w:rPr>
+        <w:t xml:space="preserve"> w </w:t>
+      </w:r>
+      <w:proofErr w:type="spellStart"/>
+      <w:r>
+        <w:rPr>
+          <w:lang w:val="en-GB"/>
+        </w:rPr>
+        <w:t>jednej</w:t>
+      </w:r>
+      <w:proofErr w:type="spellEnd"/>
+      <w:r>
+        <w:rPr>
+          <w:lang w:val="en-GB"/>
+        </w:rPr>
+        <w:t xml:space="preserve"> </w:t>
+      </w:r>
+      <w:proofErr w:type="spellStart"/>
+      <w:r>
+        <w:rPr>
+          <w:lang w:val="en-GB"/>
+        </w:rPr>
+        <w:t>linii</w:t>
+      </w:r>
+      <w:proofErr w:type="spellEnd"/>
+      <w:r>
+        <w:rPr>
+          <w:lang w:val="en-GB"/>
+        </w:rPr>
+        <w:t>:</w:t>
+      </w:r>
+      <w:r>
+        <w:rPr>
+          <w:lang w:val="en-GB"/>
+        </w:rPr>
+        <w:br/>
+      </w:r>
+      <w:r>
+        <w:rPr>
+          <w:color w:val="AEAAAA" w:themeColor="background2" w:themeShade="BF"/>
+          <w:lang w:val="en-GB"/>
+        </w:rPr>
+        <w:t>if [ -e ~/.</w:t>
+      </w:r>
+      <w:proofErr w:type="spellStart"/>
+      <w:r>
+        <w:rPr>
+          <w:color w:val="AEAAAA" w:themeColor="background2" w:themeShade="BF"/>
+          <w:lang w:val="en-GB"/>
+        </w:rPr>
+        <w:t>bashrc</w:t>
+      </w:r>
+      <w:proofErr w:type="spellEnd"/>
+      <w:r>
+        <w:rPr>
+          <w:color w:val="AEAAAA" w:themeColor="background2" w:themeShade="BF"/>
+          <w:lang w:val="en-GB"/>
+        </w:rPr>
+        <w:t xml:space="preserve"> ]; then echo ”Masz </w:t>
+      </w:r>
+      <w:proofErr w:type="spellStart"/>
+      <w:r>
+        <w:rPr>
+          <w:color w:val="AEAAAA" w:themeColor="background2" w:themeShade="BF"/>
+          <w:lang w:val="en-GB"/>
+        </w:rPr>
+        <w:t>plik</w:t>
+      </w:r>
+      <w:proofErr w:type="spellEnd"/>
+      <w:r>
+        <w:rPr>
+          <w:color w:val="AEAAAA" w:themeColor="background2" w:themeShade="BF"/>
+          <w:lang w:val="en-GB"/>
+        </w:rPr>
+        <w:t xml:space="preserve"> .</w:t>
+      </w:r>
+      <w:proofErr w:type="spellStart"/>
+      <w:r>
+        <w:rPr>
+          <w:color w:val="AEAAAA" w:themeColor="background2" w:themeShade="BF"/>
+          <w:lang w:val="en-GB"/>
+        </w:rPr>
+        <w:t>bashrc</w:t>
+      </w:r>
+      <w:proofErr w:type="spellEnd"/>
+      <w:r>
+        <w:rPr>
+          <w:color w:val="AEAAAA" w:themeColor="background2" w:themeShade="BF"/>
+          <w:lang w:val="en-GB"/>
+        </w:rPr>
+        <w:t xml:space="preserve">”; </w:t>
+      </w:r>
+      <w:r>
+        <w:rPr>
+          <w:color w:val="AEAAAA" w:themeColor="background2" w:themeShade="BF"/>
+          <w:lang w:val="en-GB"/>
+        </w:rPr>
+        <w:t xml:space="preserve">else echo “Nie </w:t>
+      </w:r>
+      <w:proofErr w:type="spellStart"/>
+      <w:r>
+        <w:rPr>
+          <w:color w:val="AEAAAA" w:themeColor="background2" w:themeShade="BF"/>
+          <w:lang w:val="en-GB"/>
+        </w:rPr>
+        <w:t>masz</w:t>
+      </w:r>
+      <w:proofErr w:type="spellEnd"/>
+      <w:r>
+        <w:rPr>
+          <w:color w:val="AEAAAA" w:themeColor="background2" w:themeShade="BF"/>
+          <w:lang w:val="en-GB"/>
+        </w:rPr>
+        <w:t xml:space="preserve"> </w:t>
+      </w:r>
+      <w:proofErr w:type="spellStart"/>
+      <w:r>
+        <w:rPr>
+          <w:color w:val="AEAAAA" w:themeColor="background2" w:themeShade="BF"/>
+          <w:lang w:val="en-GB"/>
+        </w:rPr>
+        <w:t>pl</w:t>
+      </w:r>
+      <w:r>
+        <w:rPr>
+          <w:color w:val="AEAAAA" w:themeColor="background2" w:themeShade="BF"/>
+          <w:lang w:val="en-GB"/>
+        </w:rPr>
+        <w:t>iku</w:t>
+      </w:r>
+      <w:proofErr w:type="spellEnd"/>
+      <w:r>
+        <w:rPr>
+          <w:color w:val="AEAAAA" w:themeColor="background2" w:themeShade="BF"/>
+          <w:lang w:val="en-GB"/>
+        </w:rPr>
+        <w:t xml:space="preserve"> .</w:t>
+      </w:r>
+      <w:proofErr w:type="spellStart"/>
+      <w:r>
+        <w:rPr>
+          <w:color w:val="AEAAAA" w:themeColor="background2" w:themeShade="BF"/>
+          <w:lang w:val="en-GB"/>
+        </w:rPr>
+        <w:t>bashrc</w:t>
+      </w:r>
+      <w:proofErr w:type="spellEnd"/>
+      <w:r>
+        <w:rPr>
+          <w:color w:val="AEAAAA" w:themeColor="background2" w:themeShade="BF"/>
+          <w:lang w:val="en-GB"/>
+        </w:rPr>
+        <w:t>”</w:t>
+      </w:r>
+      <w:r>
+        <w:rPr>
+          <w:color w:val="AEAAAA" w:themeColor="background2" w:themeShade="BF"/>
+          <w:lang w:val="en-GB"/>
+        </w:rPr>
+        <w:t>; fi</w:t>
+      </w:r>
+      <w:r>
+        <w:rPr>
+          <w:color w:val="AEAAAA" w:themeColor="background2" w:themeShade="BF"/>
+          <w:lang w:val="en-GB"/>
+        </w:rPr>
+        <w:br/>
+      </w:r>
+      <w:r>
+        <w:rPr>
+          <w:b/>
+          <w:bCs/>
+          <w:lang w:val="en-GB"/>
+        </w:rPr>
+        <w:t xml:space="preserve">case </w:t>
+      </w:r>
+      <w:r>
+        <w:rPr>
+          <w:b/>
+          <w:bCs/>
+          <w:i/>
+          <w:iCs/>
+          <w:lang w:val="en-GB"/>
+        </w:rPr>
+        <w:t xml:space="preserve">variable </w:t>
+      </w:r>
+      <w:r>
+        <w:rPr>
+          <w:b/>
+          <w:bCs/>
+          <w:lang w:val="en-GB"/>
+        </w:rPr>
+        <w:t>in</w:t>
+      </w:r>
+      <w:r>
+        <w:rPr>
+          <w:b/>
+          <w:bCs/>
+          <w:lang w:val="en-GB"/>
+        </w:rPr>
+        <w:br/>
+        <w:t>“</w:t>
+      </w:r>
+      <w:r>
+        <w:rPr>
+          <w:b/>
+          <w:bCs/>
+          <w:i/>
+          <w:iCs/>
+          <w:lang w:val="en-GB"/>
+        </w:rPr>
+        <w:t>condition_1</w:t>
+      </w:r>
+      <w:r>
+        <w:rPr>
+          <w:b/>
+          <w:bCs/>
+          <w:lang w:val="en-GB"/>
+        </w:rPr>
+        <w:t xml:space="preserve">”) </w:t>
+      </w:r>
+      <w:r>
+        <w:rPr>
+          <w:b/>
+          <w:bCs/>
+          <w:i/>
+          <w:iCs/>
+          <w:lang w:val="en-GB"/>
+        </w:rPr>
+        <w:t xml:space="preserve">command_1 </w:t>
+      </w:r>
+      <w:r>
+        <w:rPr>
+          <w:b/>
+          <w:bCs/>
+          <w:lang w:val="en-GB"/>
+        </w:rPr>
+        <w:t>;;</w:t>
+      </w:r>
+      <w:r>
+        <w:rPr>
+          <w:b/>
+          <w:bCs/>
+          <w:lang w:val="en-GB"/>
+        </w:rPr>
+        <w:br/>
+        <w:t>“</w:t>
+      </w:r>
+      <w:r>
+        <w:rPr>
+          <w:b/>
+          <w:bCs/>
+          <w:i/>
+          <w:iCs/>
+          <w:lang w:val="en-GB"/>
+        </w:rPr>
+        <w:t>condition_2</w:t>
+      </w:r>
+      <w:r>
+        <w:rPr>
+          <w:b/>
+          <w:bCs/>
+          <w:lang w:val="en-GB"/>
+        </w:rPr>
+        <w:t xml:space="preserve">”) </w:t>
+      </w:r>
+      <w:r>
+        <w:rPr>
+          <w:b/>
+          <w:bCs/>
+          <w:i/>
+          <w:iCs/>
+          <w:lang w:val="en-GB"/>
+        </w:rPr>
+        <w:t>command_2</w:t>
+      </w:r>
+      <w:r>
+        <w:rPr>
+          <w:b/>
+          <w:bCs/>
+          <w:i/>
+          <w:iCs/>
+          <w:lang w:val="en-GB"/>
+        </w:rPr>
+        <w:t xml:space="preserve"> </w:t>
+      </w:r>
+      <w:r>
+        <w:rPr>
+          <w:b/>
+          <w:bCs/>
+          <w:lang w:val="en-GB"/>
+        </w:rPr>
+        <w:t>;;</w:t>
+      </w:r>
+      <w:r>
+        <w:rPr>
+          <w:b/>
+          <w:bCs/>
+          <w:lang w:val="en-GB"/>
+        </w:rPr>
+        <w:br/>
+        <w:t>“</w:t>
+      </w:r>
+      <w:r>
+        <w:rPr>
+          <w:b/>
+          <w:bCs/>
+          <w:i/>
+          <w:iCs/>
+          <w:lang w:val="en-GB"/>
+        </w:rPr>
+        <w:t>condition_3</w:t>
+      </w:r>
+      <w:r>
+        <w:rPr>
+          <w:b/>
+          <w:bCs/>
+          <w:lang w:val="en-GB"/>
+        </w:rPr>
+        <w:t xml:space="preserve">”) </w:t>
+      </w:r>
+      <w:r>
+        <w:rPr>
+          <w:b/>
+          <w:bCs/>
+          <w:i/>
+          <w:iCs/>
+          <w:lang w:val="en-GB"/>
+        </w:rPr>
+        <w:t>command_3</w:t>
+      </w:r>
+      <w:r>
+        <w:rPr>
+          <w:b/>
+          <w:bCs/>
+          <w:lang w:val="en-GB"/>
+        </w:rPr>
+        <w:t xml:space="preserve"> ;;</w:t>
+      </w:r>
+      <w:r>
+        <w:rPr>
+          <w:b/>
+          <w:bCs/>
+          <w:lang w:val="en-GB"/>
+        </w:rPr>
+        <w:br/>
+        <w:t>…</w:t>
+      </w:r>
+      <w:r>
+        <w:rPr>
+          <w:b/>
+          <w:bCs/>
+          <w:lang w:val="en-GB"/>
+        </w:rPr>
+        <w:br/>
+        <w:t xml:space="preserve">*) </w:t>
+      </w:r>
+      <w:proofErr w:type="spellStart"/>
+      <w:r>
+        <w:rPr>
+          <w:b/>
+          <w:bCs/>
+          <w:i/>
+          <w:iCs/>
+          <w:lang w:val="en-GB"/>
+        </w:rPr>
+        <w:t>default_command</w:t>
+      </w:r>
+      <w:proofErr w:type="spellEnd"/>
+      <w:r>
+        <w:rPr>
+          <w:b/>
+          <w:bCs/>
+          <w:i/>
+          <w:iCs/>
+          <w:lang w:val="en-GB"/>
+        </w:rPr>
+        <w:br/>
+      </w:r>
+      <w:proofErr w:type="spellStart"/>
+      <w:r>
+        <w:rPr>
+          <w:b/>
+          <w:bCs/>
+          <w:lang w:val="en-GB"/>
+        </w:rPr>
+        <w:t>esac</w:t>
+      </w:r>
+      <w:proofErr w:type="spellEnd"/>
+      <w:r>
+        <w:rPr>
+          <w:b/>
+          <w:bCs/>
+          <w:lang w:val="en-GB"/>
+        </w:rPr>
+        <w:br/>
+      </w:r>
+      <w:r>
+        <w:rPr>
+          <w:color w:val="AEAAAA" w:themeColor="background2" w:themeShade="BF"/>
+          <w:lang w:val="en-GB"/>
+        </w:rPr>
         <w:t>echo “</w:t>
       </w:r>
       <w:proofErr w:type="spellStart"/>
@@ -10092,569 +10752,151 @@
           <w:color w:val="AEAAAA" w:themeColor="background2" w:themeShade="BF"/>
           <w:lang w:val="en-GB"/>
         </w:rPr>
-        <w:t>Masz</w:t>
-      </w:r>
-      <w:proofErr w:type="spellEnd"/>
-      <w:r>
-        <w:rPr>
-          <w:color w:val="AEAAAA" w:themeColor="background2" w:themeShade="BF"/>
-          <w:lang w:val="en-GB"/>
-        </w:rPr>
-        <w:t xml:space="preserve"> </w:t>
-      </w:r>
-      <w:proofErr w:type="spellStart"/>
-      <w:r>
-        <w:rPr>
-          <w:color w:val="AEAAAA" w:themeColor="background2" w:themeShade="BF"/>
-          <w:lang w:val="en-GB"/>
-        </w:rPr>
-        <w:t>plik</w:t>
-      </w:r>
-      <w:proofErr w:type="spellEnd"/>
-      <w:r>
-        <w:rPr>
-          <w:color w:val="AEAAAA" w:themeColor="background2" w:themeShade="BF"/>
-          <w:lang w:val="en-GB"/>
-        </w:rPr>
-        <w:t xml:space="preserve"> .</w:t>
-      </w:r>
-      <w:proofErr w:type="spellStart"/>
-      <w:r>
-        <w:rPr>
-          <w:color w:val="AEAAAA" w:themeColor="background2" w:themeShade="BF"/>
-          <w:lang w:val="en-GB"/>
-        </w:rPr>
-        <w:t>bashrc</w:t>
-      </w:r>
-      <w:proofErr w:type="spellEnd"/>
-      <w:r>
-        <w:rPr>
-          <w:color w:val="AEAAAA" w:themeColor="background2" w:themeShade="BF"/>
-          <w:lang w:val="en-GB"/>
-        </w:rPr>
-        <w:t>”</w:t>
-      </w:r>
-      <w:r>
-        <w:rPr>
-          <w:color w:val="AEAAAA" w:themeColor="background2" w:themeShade="BF"/>
-          <w:lang w:val="en-GB"/>
-        </w:rPr>
-        <w:br/>
-      </w:r>
-      <w:r>
-        <w:rPr>
-          <w:color w:val="AEAAAA" w:themeColor="background2" w:themeShade="BF"/>
-          <w:lang w:val="en-GB"/>
-        </w:rPr>
-        <w:t>else</w:t>
-      </w:r>
-      <w:r>
-        <w:rPr>
-          <w:color w:val="AEAAAA" w:themeColor="background2" w:themeShade="BF"/>
-          <w:lang w:val="en-GB"/>
-        </w:rPr>
-        <w:br/>
-        <w:t>echo “</w:t>
-      </w:r>
-      <w:proofErr w:type="spellStart"/>
-      <w:r>
-        <w:rPr>
-          <w:color w:val="AEAAAA" w:themeColor="background2" w:themeShade="BF"/>
-          <w:lang w:val="en-GB"/>
-        </w:rPr>
-        <w:t>Nie</w:t>
-      </w:r>
-      <w:proofErr w:type="spellEnd"/>
-      <w:r>
-        <w:rPr>
-          <w:color w:val="AEAAAA" w:themeColor="background2" w:themeShade="BF"/>
-          <w:lang w:val="en-GB"/>
-        </w:rPr>
-        <w:t xml:space="preserve"> </w:t>
-      </w:r>
-      <w:proofErr w:type="spellStart"/>
-      <w:r>
-        <w:rPr>
-          <w:color w:val="AEAAAA" w:themeColor="background2" w:themeShade="BF"/>
-          <w:lang w:val="en-GB"/>
-        </w:rPr>
-        <w:t>masz</w:t>
-      </w:r>
-      <w:proofErr w:type="spellEnd"/>
-      <w:r>
-        <w:rPr>
-          <w:color w:val="AEAAAA" w:themeColor="background2" w:themeShade="BF"/>
-          <w:lang w:val="en-GB"/>
-        </w:rPr>
-        <w:t xml:space="preserve"> </w:t>
-      </w:r>
-      <w:proofErr w:type="spellStart"/>
-      <w:r>
-        <w:rPr>
-          <w:color w:val="AEAAAA" w:themeColor="background2" w:themeShade="BF"/>
-          <w:lang w:val="en-GB"/>
-        </w:rPr>
-        <w:t>pliku</w:t>
-      </w:r>
-      <w:proofErr w:type="spellEnd"/>
-      <w:r>
-        <w:rPr>
-          <w:color w:val="AEAAAA" w:themeColor="background2" w:themeShade="BF"/>
-          <w:lang w:val="en-GB"/>
-        </w:rPr>
-        <w:t xml:space="preserve"> .</w:t>
-      </w:r>
-      <w:proofErr w:type="spellStart"/>
-      <w:r>
-        <w:rPr>
-          <w:color w:val="AEAAAA" w:themeColor="background2" w:themeShade="BF"/>
-          <w:lang w:val="en-GB"/>
-        </w:rPr>
-        <w:t>bashrc</w:t>
-      </w:r>
-      <w:proofErr w:type="spellEnd"/>
-      <w:r>
-        <w:rPr>
-          <w:color w:val="AEAAAA" w:themeColor="background2" w:themeShade="BF"/>
-          <w:lang w:val="en-GB"/>
-        </w:rPr>
-        <w:t>”</w:t>
-      </w:r>
-      <w:r>
-        <w:rPr>
-          <w:color w:val="AEAAAA" w:themeColor="background2" w:themeShade="BF"/>
-          <w:lang w:val="en-GB"/>
-        </w:rPr>
-        <w:br/>
-        <w:t>fi</w:t>
-      </w:r>
-      <w:r>
-        <w:rPr>
-          <w:color w:val="AEAAAA" w:themeColor="background2" w:themeShade="BF"/>
-          <w:lang w:val="en-GB"/>
-        </w:rPr>
-        <w:br/>
-      </w:r>
-      <w:r>
-        <w:rPr>
-          <w:lang w:val="en-GB"/>
-        </w:rPr>
-        <w:t xml:space="preserve">Ta </w:t>
-      </w:r>
-      <w:proofErr w:type="spellStart"/>
-      <w:r>
-        <w:rPr>
-          <w:lang w:val="en-GB"/>
-        </w:rPr>
-        <w:t>sama</w:t>
-      </w:r>
-      <w:proofErr w:type="spellEnd"/>
-      <w:r>
-        <w:rPr>
-          <w:lang w:val="en-GB"/>
-        </w:rPr>
-        <w:t xml:space="preserve"> </w:t>
-      </w:r>
-      <w:proofErr w:type="spellStart"/>
-      <w:r>
-        <w:rPr>
-          <w:lang w:val="en-GB"/>
-        </w:rPr>
-        <w:t>instrukcja</w:t>
-      </w:r>
-      <w:proofErr w:type="spellEnd"/>
-      <w:r>
-        <w:rPr>
-          <w:lang w:val="en-GB"/>
-        </w:rPr>
-        <w:t xml:space="preserve"> </w:t>
-      </w:r>
-      <w:proofErr w:type="spellStart"/>
-      <w:r>
-        <w:rPr>
-          <w:lang w:val="en-GB"/>
-        </w:rPr>
-        <w:t>zapisana</w:t>
-      </w:r>
-      <w:proofErr w:type="spellEnd"/>
-      <w:r>
-        <w:rPr>
-          <w:lang w:val="en-GB"/>
-        </w:rPr>
-        <w:t xml:space="preserve"> w </w:t>
-      </w:r>
-      <w:proofErr w:type="spellStart"/>
-      <w:r>
-        <w:rPr>
-          <w:lang w:val="en-GB"/>
-        </w:rPr>
-        <w:t>jednej</w:t>
-      </w:r>
-      <w:proofErr w:type="spellEnd"/>
-      <w:r>
-        <w:rPr>
-          <w:lang w:val="en-GB"/>
-        </w:rPr>
-        <w:t xml:space="preserve"> </w:t>
-      </w:r>
-      <w:proofErr w:type="spellStart"/>
-      <w:r>
-        <w:rPr>
-          <w:lang w:val="en-GB"/>
-        </w:rPr>
-        <w:t>linii</w:t>
-      </w:r>
-      <w:proofErr w:type="spellEnd"/>
-      <w:r>
-        <w:rPr>
-          <w:lang w:val="en-GB"/>
-        </w:rPr>
-        <w:t>:</w:t>
-      </w:r>
-      <w:r>
-        <w:rPr>
-          <w:lang w:val="en-GB"/>
-        </w:rPr>
-        <w:br/>
-      </w:r>
-      <w:r>
-        <w:rPr>
-          <w:color w:val="AEAAAA" w:themeColor="background2" w:themeShade="BF"/>
-          <w:lang w:val="en-GB"/>
-        </w:rPr>
-        <w:t>if [ -e ~/.</w:t>
-      </w:r>
-      <w:proofErr w:type="spellStart"/>
-      <w:r>
-        <w:rPr>
-          <w:color w:val="AEAAAA" w:themeColor="background2" w:themeShade="BF"/>
-          <w:lang w:val="en-GB"/>
-        </w:rPr>
-        <w:t>bashrc</w:t>
-      </w:r>
-      <w:proofErr w:type="spellEnd"/>
-      <w:r>
-        <w:rPr>
-          <w:color w:val="AEAAAA" w:themeColor="background2" w:themeShade="BF"/>
-          <w:lang w:val="en-GB"/>
-        </w:rPr>
-        <w:t xml:space="preserve"> ]; then echo ”</w:t>
-      </w:r>
-      <w:proofErr w:type="spellStart"/>
-      <w:r>
-        <w:rPr>
-          <w:color w:val="AEAAAA" w:themeColor="background2" w:themeShade="BF"/>
-          <w:lang w:val="en-GB"/>
-        </w:rPr>
-        <w:t>Masz</w:t>
-      </w:r>
-      <w:proofErr w:type="spellEnd"/>
-      <w:r>
-        <w:rPr>
-          <w:color w:val="AEAAAA" w:themeColor="background2" w:themeShade="BF"/>
-          <w:lang w:val="en-GB"/>
-        </w:rPr>
-        <w:t xml:space="preserve"> </w:t>
-      </w:r>
-      <w:proofErr w:type="spellStart"/>
-      <w:r>
-        <w:rPr>
-          <w:color w:val="AEAAAA" w:themeColor="background2" w:themeShade="BF"/>
-          <w:lang w:val="en-GB"/>
-        </w:rPr>
-        <w:t>plik</w:t>
-      </w:r>
-      <w:proofErr w:type="spellEnd"/>
-      <w:r>
-        <w:rPr>
-          <w:color w:val="AEAAAA" w:themeColor="background2" w:themeShade="BF"/>
-          <w:lang w:val="en-GB"/>
-        </w:rPr>
-        <w:t xml:space="preserve"> .</w:t>
-      </w:r>
-      <w:proofErr w:type="spellStart"/>
-      <w:r>
-        <w:rPr>
-          <w:color w:val="AEAAAA" w:themeColor="background2" w:themeShade="BF"/>
-          <w:lang w:val="en-GB"/>
-        </w:rPr>
-        <w:t>bashrc</w:t>
-      </w:r>
-      <w:proofErr w:type="spellEnd"/>
-      <w:r>
-        <w:rPr>
-          <w:color w:val="AEAAAA" w:themeColor="background2" w:themeShade="BF"/>
-          <w:lang w:val="en-GB"/>
-        </w:rPr>
-        <w:t xml:space="preserve">”; </w:t>
-      </w:r>
-      <w:r>
-        <w:rPr>
-          <w:color w:val="AEAAAA" w:themeColor="background2" w:themeShade="BF"/>
-          <w:lang w:val="en-GB"/>
-        </w:rPr>
-        <w:t>else echo “</w:t>
-      </w:r>
-      <w:proofErr w:type="spellStart"/>
-      <w:r>
-        <w:rPr>
-          <w:color w:val="AEAAAA" w:themeColor="background2" w:themeShade="BF"/>
-          <w:lang w:val="en-GB"/>
-        </w:rPr>
-        <w:t>Nie</w:t>
-      </w:r>
-      <w:proofErr w:type="spellEnd"/>
-      <w:r>
-        <w:rPr>
-          <w:color w:val="AEAAAA" w:themeColor="background2" w:themeShade="BF"/>
-          <w:lang w:val="en-GB"/>
-        </w:rPr>
-        <w:t xml:space="preserve"> </w:t>
-      </w:r>
-      <w:proofErr w:type="spellStart"/>
-      <w:r>
-        <w:rPr>
-          <w:color w:val="AEAAAA" w:themeColor="background2" w:themeShade="BF"/>
-          <w:lang w:val="en-GB"/>
-        </w:rPr>
-        <w:t>masz</w:t>
-      </w:r>
-      <w:proofErr w:type="spellEnd"/>
-      <w:r>
-        <w:rPr>
-          <w:color w:val="AEAAAA" w:themeColor="background2" w:themeShade="BF"/>
-          <w:lang w:val="en-GB"/>
-        </w:rPr>
-        <w:t xml:space="preserve"> </w:t>
-      </w:r>
-      <w:proofErr w:type="spellStart"/>
-      <w:r>
-        <w:rPr>
-          <w:color w:val="AEAAAA" w:themeColor="background2" w:themeShade="BF"/>
-          <w:lang w:val="en-GB"/>
-        </w:rPr>
-        <w:t>pl</w:t>
-      </w:r>
-      <w:r>
-        <w:rPr>
-          <w:color w:val="AEAAAA" w:themeColor="background2" w:themeShade="BF"/>
-          <w:lang w:val="en-GB"/>
-        </w:rPr>
-        <w:t>iku</w:t>
-      </w:r>
-      <w:proofErr w:type="spellEnd"/>
-      <w:r>
-        <w:rPr>
-          <w:color w:val="AEAAAA" w:themeColor="background2" w:themeShade="BF"/>
-          <w:lang w:val="en-GB"/>
-        </w:rPr>
-        <w:t xml:space="preserve"> .</w:t>
-      </w:r>
-      <w:proofErr w:type="spellStart"/>
-      <w:r>
-        <w:rPr>
-          <w:color w:val="AEAAAA" w:themeColor="background2" w:themeShade="BF"/>
-          <w:lang w:val="en-GB"/>
-        </w:rPr>
-        <w:t>bashrc</w:t>
-      </w:r>
-      <w:proofErr w:type="spellEnd"/>
-      <w:r>
-        <w:rPr>
-          <w:color w:val="AEAAAA" w:themeColor="background2" w:themeShade="BF"/>
-          <w:lang w:val="en-GB"/>
-        </w:rPr>
-        <w:t>”</w:t>
-      </w:r>
-      <w:r>
-        <w:rPr>
-          <w:color w:val="AEAAAA" w:themeColor="background2" w:themeShade="BF"/>
-          <w:lang w:val="en-GB"/>
-        </w:rPr>
-        <w:t>; fi</w:t>
-      </w:r>
-      <w:r>
-        <w:rPr>
-          <w:color w:val="AEAAAA" w:themeColor="background2" w:themeShade="BF"/>
-          <w:lang w:val="en-GB"/>
-        </w:rPr>
-        <w:br/>
-      </w:r>
-      <w:r>
-        <w:rPr>
-          <w:b/>
-          <w:bCs/>
-          <w:lang w:val="en-GB"/>
-        </w:rPr>
-        <w:t xml:space="preserve">case </w:t>
-      </w:r>
-      <w:r>
-        <w:rPr>
-          <w:b/>
-          <w:bCs/>
-          <w:i/>
-          <w:iCs/>
-          <w:lang w:val="en-GB"/>
-        </w:rPr>
-        <w:t xml:space="preserve">variable </w:t>
-      </w:r>
-      <w:r>
-        <w:rPr>
-          <w:b/>
-          <w:bCs/>
-          <w:lang w:val="en-GB"/>
-        </w:rPr>
-        <w:t>in</w:t>
-      </w:r>
-      <w:r>
-        <w:rPr>
-          <w:b/>
-          <w:bCs/>
-          <w:lang w:val="en-GB"/>
-        </w:rPr>
-        <w:br/>
-        <w:t>“</w:t>
-      </w:r>
-      <w:r>
-        <w:rPr>
-          <w:b/>
-          <w:bCs/>
-          <w:i/>
-          <w:iCs/>
-          <w:lang w:val="en-GB"/>
-        </w:rPr>
-        <w:t>condition_1</w:t>
-      </w:r>
-      <w:r>
-        <w:rPr>
-          <w:b/>
-          <w:bCs/>
-          <w:lang w:val="en-GB"/>
-        </w:rPr>
-        <w:t xml:space="preserve">”) </w:t>
-      </w:r>
-      <w:r>
-        <w:rPr>
-          <w:b/>
-          <w:bCs/>
-          <w:i/>
-          <w:iCs/>
-          <w:lang w:val="en-GB"/>
-        </w:rPr>
-        <w:t xml:space="preserve">command_1 </w:t>
-      </w:r>
-      <w:r>
-        <w:rPr>
-          <w:b/>
-          <w:bCs/>
-          <w:lang w:val="en-GB"/>
-        </w:rPr>
-        <w:t>;;</w:t>
-      </w:r>
-      <w:r>
-        <w:rPr>
-          <w:b/>
-          <w:bCs/>
-          <w:lang w:val="en-GB"/>
-        </w:rPr>
-        <w:br/>
-        <w:t>“</w:t>
-      </w:r>
-      <w:r>
-        <w:rPr>
-          <w:b/>
-          <w:bCs/>
-          <w:i/>
-          <w:iCs/>
-          <w:lang w:val="en-GB"/>
-        </w:rPr>
-        <w:t>condition_2</w:t>
-      </w:r>
-      <w:r>
-        <w:rPr>
-          <w:b/>
-          <w:bCs/>
-          <w:lang w:val="en-GB"/>
-        </w:rPr>
-        <w:t xml:space="preserve">”) </w:t>
-      </w:r>
-      <w:r>
-        <w:rPr>
-          <w:b/>
-          <w:bCs/>
-          <w:i/>
-          <w:iCs/>
-          <w:lang w:val="en-GB"/>
-        </w:rPr>
-        <w:t>command_2</w:t>
-      </w:r>
-      <w:r>
-        <w:rPr>
-          <w:b/>
-          <w:bCs/>
-          <w:i/>
-          <w:iCs/>
-          <w:lang w:val="en-GB"/>
-        </w:rPr>
-        <w:t xml:space="preserve"> </w:t>
-      </w:r>
-      <w:r>
-        <w:rPr>
-          <w:b/>
-          <w:bCs/>
-          <w:lang w:val="en-GB"/>
-        </w:rPr>
-        <w:t>;;</w:t>
-      </w:r>
-      <w:r>
-        <w:rPr>
-          <w:b/>
-          <w:bCs/>
-          <w:lang w:val="en-GB"/>
-        </w:rPr>
-        <w:br/>
-        <w:t>“</w:t>
-      </w:r>
-      <w:r>
-        <w:rPr>
-          <w:b/>
-          <w:bCs/>
-          <w:i/>
-          <w:iCs/>
-          <w:lang w:val="en-GB"/>
-        </w:rPr>
-        <w:t>condition_3</w:t>
-      </w:r>
-      <w:r>
-        <w:rPr>
-          <w:b/>
-          <w:bCs/>
-          <w:lang w:val="en-GB"/>
-        </w:rPr>
-        <w:t xml:space="preserve">”) </w:t>
-      </w:r>
-      <w:r>
-        <w:rPr>
-          <w:b/>
-          <w:bCs/>
-          <w:i/>
-          <w:iCs/>
-          <w:lang w:val="en-GB"/>
-        </w:rPr>
-        <w:t>command_3</w:t>
-      </w:r>
-      <w:r>
-        <w:rPr>
-          <w:b/>
-          <w:bCs/>
-          <w:lang w:val="en-GB"/>
-        </w:rPr>
-        <w:t xml:space="preserve"> ;;</w:t>
-      </w:r>
-      <w:r>
-        <w:rPr>
-          <w:b/>
-          <w:bCs/>
+        <w:t>Podaj</w:t>
+      </w:r>
+      <w:proofErr w:type="spellEnd"/>
+      <w:r>
+        <w:rPr>
+          <w:color w:val="AEAAAA" w:themeColor="background2" w:themeShade="BF"/>
+          <w:lang w:val="en-GB"/>
+        </w:rPr>
+        <w:t xml:space="preserve"> </w:t>
+      </w:r>
+      <w:proofErr w:type="spellStart"/>
+      <w:r>
+        <w:rPr>
+          <w:color w:val="AEAAAA" w:themeColor="background2" w:themeShade="BF"/>
+          <w:lang w:val="en-GB"/>
+        </w:rPr>
+        <w:t>cyfrę</w:t>
+      </w:r>
+      <w:proofErr w:type="spellEnd"/>
+      <w:r>
+        <w:rPr>
+          <w:color w:val="AEAAAA" w:themeColor="background2" w:themeShade="BF"/>
+          <w:lang w:val="en-GB"/>
+        </w:rPr>
+        <w:t xml:space="preserve"> </w:t>
+      </w:r>
+      <w:proofErr w:type="spellStart"/>
+      <w:r>
+        <w:rPr>
+          <w:color w:val="AEAAAA" w:themeColor="background2" w:themeShade="BF"/>
+          <w:lang w:val="en-GB"/>
+        </w:rPr>
+        <w:t>dnia</w:t>
+      </w:r>
+      <w:proofErr w:type="spellEnd"/>
+      <w:r>
+        <w:rPr>
+          <w:color w:val="AEAAAA" w:themeColor="background2" w:themeShade="BF"/>
+          <w:lang w:val="en-GB"/>
+        </w:rPr>
+        <w:t xml:space="preserve"> </w:t>
+      </w:r>
+      <w:proofErr w:type="spellStart"/>
+      <w:r>
+        <w:rPr>
+          <w:color w:val="AEAAAA" w:themeColor="background2" w:themeShade="BF"/>
+          <w:lang w:val="en-GB"/>
+        </w:rPr>
+        <w:t>tygodnia</w:t>
+      </w:r>
+      <w:proofErr w:type="spellEnd"/>
+      <w:r>
+        <w:rPr>
+          <w:color w:val="AEAAAA" w:themeColor="background2" w:themeShade="BF"/>
+          <w:lang w:val="en-GB"/>
+        </w:rPr>
+        <w:t>:”</w:t>
+      </w:r>
+      <w:r>
+        <w:rPr>
+          <w:color w:val="AEAAAA" w:themeColor="background2" w:themeShade="BF"/>
+          <w:lang w:val="en-GB"/>
+        </w:rPr>
+        <w:br/>
+        <w:t xml:space="preserve">read </w:t>
+      </w:r>
+      <w:r>
+        <w:rPr>
+          <w:color w:val="AEAAAA" w:themeColor="background2" w:themeShade="BF"/>
+          <w:lang w:val="en-GB"/>
+        </w:rPr>
+        <w:t>day</w:t>
+      </w:r>
+      <w:r>
+        <w:rPr>
+          <w:color w:val="AEAAAA" w:themeColor="background2" w:themeShade="BF"/>
+          <w:lang w:val="en-GB"/>
+        </w:rPr>
+        <w:br/>
+        <w:t>case “$day” in</w:t>
+      </w:r>
+      <w:r>
+        <w:rPr>
+          <w:color w:val="AEAAAA" w:themeColor="background2" w:themeShade="BF"/>
+          <w:lang w:val="en-GB"/>
+        </w:rPr>
+        <w:br/>
+      </w:r>
+      <w:r>
+        <w:rPr>
+          <w:color w:val="AEAAAA" w:themeColor="background2" w:themeShade="BF"/>
+          <w:lang w:val="en-GB"/>
+        </w:rPr>
+        <w:lastRenderedPageBreak/>
+        <w:t>“1”) echo “</w:t>
+      </w:r>
+      <w:proofErr w:type="spellStart"/>
+      <w:r>
+        <w:rPr>
+          <w:color w:val="AEAAAA" w:themeColor="background2" w:themeShade="BF"/>
+          <w:lang w:val="en-GB"/>
+        </w:rPr>
+        <w:t>Poniedziałek</w:t>
+      </w:r>
+      <w:proofErr w:type="spellEnd"/>
+      <w:r>
+        <w:rPr>
+          <w:color w:val="AEAAAA" w:themeColor="background2" w:themeShade="BF"/>
+          <w:lang w:val="en-GB"/>
+        </w:rPr>
+        <w:t>” ;;</w:t>
+      </w:r>
+      <w:r>
+        <w:rPr>
+          <w:color w:val="AEAAAA" w:themeColor="background2" w:themeShade="BF"/>
+          <w:lang w:val="en-GB"/>
+        </w:rPr>
+        <w:br/>
+      </w:r>
+      <w:r>
+        <w:rPr>
+          <w:color w:val="AEAAAA" w:themeColor="background2" w:themeShade="BF"/>
+          <w:lang w:val="en-GB"/>
+        </w:rPr>
+        <w:t>“2”) echo “</w:t>
+      </w:r>
+      <w:proofErr w:type="spellStart"/>
+      <w:r>
+        <w:rPr>
+          <w:color w:val="AEAAAA" w:themeColor="background2" w:themeShade="BF"/>
+          <w:lang w:val="en-GB"/>
+        </w:rPr>
+        <w:t>Wtorek</w:t>
+      </w:r>
+      <w:proofErr w:type="spellEnd"/>
+      <w:r>
+        <w:rPr>
+          <w:color w:val="AEAAAA" w:themeColor="background2" w:themeShade="BF"/>
+          <w:lang w:val="en-GB"/>
+        </w:rPr>
+        <w:t>” ;;</w:t>
+      </w:r>
+      <w:r>
+        <w:rPr>
+          <w:color w:val="AEAAAA" w:themeColor="background2" w:themeShade="BF"/>
           <w:lang w:val="en-GB"/>
         </w:rPr>
         <w:br/>
@@ -10662,222 +10904,16 @@
       </w:r>
       <w:r>
         <w:rPr>
-          <w:b/>
-          <w:bCs/>
-          <w:lang w:val="en-GB"/>
-        </w:rPr>
-        <w:br/>
-        <w:t xml:space="preserve">*) </w:t>
-      </w:r>
-      <w:proofErr w:type="spellStart"/>
-      <w:r>
-        <w:rPr>
-          <w:b/>
-          <w:bCs/>
-          <w:i/>
-          <w:iCs/>
-          <w:lang w:val="en-GB"/>
-        </w:rPr>
-        <w:t>default_command</w:t>
-      </w:r>
-      <w:proofErr w:type="spellEnd"/>
-      <w:r>
-        <w:rPr>
-          <w:b/>
-          <w:bCs/>
-          <w:i/>
-          <w:iCs/>
-          <w:lang w:val="en-GB"/>
-        </w:rPr>
-        <w:br/>
-      </w:r>
-      <w:proofErr w:type="spellStart"/>
-      <w:r>
-        <w:rPr>
-          <w:b/>
-          <w:bCs/>
-          <w:lang w:val="en-GB"/>
-        </w:rPr>
-        <w:t>esac</w:t>
-      </w:r>
-      <w:proofErr w:type="spellEnd"/>
-      <w:r>
-        <w:rPr>
-          <w:b/>
-          <w:bCs/>
-          <w:lang w:val="en-GB"/>
-        </w:rPr>
-        <w:br/>
-      </w:r>
-      <w:r>
-        <w:rPr>
-          <w:color w:val="AEAAAA" w:themeColor="background2" w:themeShade="BF"/>
-          <w:lang w:val="en-GB"/>
-        </w:rPr>
-        <w:t>echo “</w:t>
-      </w:r>
-      <w:proofErr w:type="spellStart"/>
-      <w:r>
-        <w:rPr>
-          <w:color w:val="AEAAAA" w:themeColor="background2" w:themeShade="BF"/>
-          <w:lang w:val="en-GB"/>
-        </w:rPr>
-        <w:t>Podaj</w:t>
-      </w:r>
-      <w:proofErr w:type="spellEnd"/>
-      <w:r>
-        <w:rPr>
-          <w:color w:val="AEAAAA" w:themeColor="background2" w:themeShade="BF"/>
-          <w:lang w:val="en-GB"/>
-        </w:rPr>
-        <w:t xml:space="preserve"> </w:t>
-      </w:r>
-      <w:proofErr w:type="spellStart"/>
-      <w:r>
-        <w:rPr>
-          <w:color w:val="AEAAAA" w:themeColor="background2" w:themeShade="BF"/>
-          <w:lang w:val="en-GB"/>
-        </w:rPr>
-        <w:t>cyfrę</w:t>
-      </w:r>
-      <w:proofErr w:type="spellEnd"/>
-      <w:r>
-        <w:rPr>
-          <w:color w:val="AEAAAA" w:themeColor="background2" w:themeShade="BF"/>
-          <w:lang w:val="en-GB"/>
-        </w:rPr>
-        <w:t xml:space="preserve"> </w:t>
-      </w:r>
-      <w:proofErr w:type="spellStart"/>
-      <w:r>
-        <w:rPr>
-          <w:color w:val="AEAAAA" w:themeColor="background2" w:themeShade="BF"/>
-          <w:lang w:val="en-GB"/>
-        </w:rPr>
-        <w:t>dnia</w:t>
-      </w:r>
-      <w:proofErr w:type="spellEnd"/>
-      <w:r>
-        <w:rPr>
-          <w:color w:val="AEAAAA" w:themeColor="background2" w:themeShade="BF"/>
-          <w:lang w:val="en-GB"/>
-        </w:rPr>
-        <w:t xml:space="preserve"> </w:t>
-      </w:r>
-      <w:proofErr w:type="spellStart"/>
-      <w:r>
-        <w:rPr>
-          <w:color w:val="AEAAAA" w:themeColor="background2" w:themeShade="BF"/>
-          <w:lang w:val="en-GB"/>
-        </w:rPr>
-        <w:t>tygodnia</w:t>
-      </w:r>
-      <w:proofErr w:type="spellEnd"/>
-      <w:r>
-        <w:rPr>
-          <w:color w:val="AEAAAA" w:themeColor="background2" w:themeShade="BF"/>
-          <w:lang w:val="en-GB"/>
-        </w:rPr>
-        <w:t>:”</w:t>
-      </w:r>
-      <w:r>
-        <w:rPr>
-          <w:color w:val="AEAAAA" w:themeColor="background2" w:themeShade="BF"/>
-          <w:lang w:val="en-GB"/>
-        </w:rPr>
-        <w:br/>
-        <w:t xml:space="preserve">read </w:t>
-      </w:r>
-      <w:r>
-        <w:rPr>
-          <w:color w:val="AEAAAA" w:themeColor="background2" w:themeShade="BF"/>
-          <w:lang w:val="en-GB"/>
-        </w:rPr>
-        <w:t>day</w:t>
-      </w:r>
-      <w:r>
-        <w:rPr>
-          <w:color w:val="AEAAAA" w:themeColor="background2" w:themeShade="BF"/>
-          <w:lang w:val="en-GB"/>
-        </w:rPr>
-        <w:br/>
-        <w:t>case “$day” in</w:t>
-      </w:r>
-      <w:r>
-        <w:rPr>
-          <w:color w:val="AEAAAA" w:themeColor="background2" w:themeShade="BF"/>
-          <w:lang w:val="en-GB"/>
-        </w:rPr>
-        <w:br/>
-        <w:t>“1”) echo “</w:t>
-      </w:r>
-      <w:proofErr w:type="spellStart"/>
-      <w:r>
-        <w:rPr>
-          <w:color w:val="AEAAAA" w:themeColor="background2" w:themeShade="BF"/>
-          <w:lang w:val="en-GB"/>
-        </w:rPr>
-        <w:t>Poniedziałek</w:t>
-      </w:r>
-      <w:proofErr w:type="spellEnd"/>
-      <w:r>
-        <w:rPr>
-          <w:color w:val="AEAAAA" w:themeColor="background2" w:themeShade="BF"/>
-          <w:lang w:val="en-GB"/>
-        </w:rPr>
-        <w:t>” ;;</w:t>
-      </w:r>
-      <w:r>
-        <w:rPr>
-          <w:color w:val="AEAAAA" w:themeColor="background2" w:themeShade="BF"/>
-          <w:lang w:val="en-GB"/>
-        </w:rPr>
-        <w:br/>
-      </w:r>
-      <w:r>
-        <w:rPr>
-          <w:color w:val="AEAAAA" w:themeColor="background2" w:themeShade="BF"/>
-          <w:lang w:val="en-GB"/>
-        </w:rPr>
-        <w:t>“2”) echo “</w:t>
-      </w:r>
-      <w:proofErr w:type="spellStart"/>
-      <w:r>
-        <w:rPr>
-          <w:color w:val="AEAAAA" w:themeColor="background2" w:themeShade="BF"/>
-          <w:lang w:val="en-GB"/>
-        </w:rPr>
-        <w:t>Wtorek</w:t>
-      </w:r>
-      <w:proofErr w:type="spellEnd"/>
-      <w:r>
-        <w:rPr>
-          <w:color w:val="AEAAAA" w:themeColor="background2" w:themeShade="BF"/>
-          <w:lang w:val="en-GB"/>
-        </w:rPr>
-        <w:t>” ;;</w:t>
-      </w:r>
-      <w:r>
-        <w:rPr>
-          <w:color w:val="AEAAAA" w:themeColor="background2" w:themeShade="BF"/>
-          <w:lang w:val="en-GB"/>
-        </w:rPr>
-        <w:br/>
-        <w:t>…</w:t>
-      </w:r>
-      <w:r>
-        <w:rPr>
-          <w:color w:val="AEAAAA" w:themeColor="background2" w:themeShade="BF"/>
-          <w:lang w:val="en-GB"/>
-        </w:rPr>
-        <w:br/>
-      </w:r>
-      <w:r>
-        <w:rPr>
-          <w:color w:val="AEAAAA" w:themeColor="background2" w:themeShade="BF"/>
-          <w:lang w:val="en-GB"/>
-        </w:rPr>
-        <w:lastRenderedPageBreak/>
+          <w:color w:val="AEAAAA" w:themeColor="background2" w:themeShade="BF"/>
+          <w:lang w:val="en-GB"/>
+        </w:rPr>
+        <w:br/>
+      </w:r>
+      <w:r>
+        <w:rPr>
+          <w:color w:val="AEAAAA" w:themeColor="background2" w:themeShade="BF"/>
+          <w:lang w:val="en-GB"/>
+        </w:rPr>
         <w:t xml:space="preserve">*) echo “Nic </w:t>
       </w:r>
       <w:proofErr w:type="spellStart"/>
@@ -12949,7 +12985,6 @@
           <w:b/>
           <w:bCs/>
         </w:rPr>
-        <w:lastRenderedPageBreak/>
         <w:t>function</w:t>
       </w:r>
       <w:proofErr w:type="spellEnd"/>
@@ -13687,11 +13722,6 @@
           <w:iCs/>
         </w:rPr>
         <w:br/>
-      </w:r>
-      <w:r>
-        <w:rPr>
-          <w:iCs/>
-        </w:rPr>
         <w:t xml:space="preserve">Polecenia programu </w:t>
       </w:r>
       <w:proofErr w:type="spellStart"/>
@@ -14630,6 +14660,7 @@
           <w:bCs/>
           <w:iCs/>
         </w:rPr>
+        <w:lastRenderedPageBreak/>
         <w:t>!</w:t>
       </w:r>
       <w:proofErr w:type="spellStart"/>
@@ -14685,7 +14716,6 @@
           <w:bCs/>
           <w:iCs/>
         </w:rPr>
-        <w:lastRenderedPageBreak/>
         <w:t>nano</w:t>
       </w:r>
       <w:proofErr w:type="spellEnd"/>
@@ -16945,6 +16975,7 @@
           <w:iCs/>
           <w:color w:val="AEAAAA" w:themeColor="background2" w:themeShade="BF"/>
         </w:rPr>
+        <w:lastRenderedPageBreak/>
         <w:t>{x = 3}</w:t>
       </w:r>
       <w:r>
@@ -17115,7 +17146,6 @@
           <w:bCs/>
           <w:iCs/>
         </w:rPr>
-        <w:lastRenderedPageBreak/>
         <w:t>awk</w:t>
       </w:r>
       <w:proofErr w:type="spellEnd"/>
@@ -17457,7 +17487,153 @@
           <w:bCs/>
           <w:iCs/>
         </w:rPr>
-        <w:t xml:space="preserve">~ </w:t>
+        <w:t xml:space="preserve">~ – </w:t>
+      </w:r>
+      <w:r>
+        <w:rPr>
+          <w:iCs/>
+        </w:rPr>
+        <w:t>zwraca prawdę jeżeli lewy operand zawiera wyrażenie regularne zapisane w drugim operandzie</w:t>
+      </w:r>
+      <w:r>
+        <w:rPr>
+          <w:iCs/>
+        </w:rPr>
+        <w:br/>
+      </w:r>
+      <w:r>
+        <w:rPr>
+          <w:b/>
+          <w:bCs/>
+          <w:i/>
+        </w:rPr>
+        <w:t xml:space="preserve">pattern_1 </w:t>
+      </w:r>
+      <w:r>
+        <w:rPr>
+          <w:b/>
+          <w:bCs/>
+          <w:iCs/>
+        </w:rPr>
+        <w:t xml:space="preserve">&amp;&amp; </w:t>
+      </w:r>
+      <w:r>
+        <w:rPr>
+          <w:b/>
+          <w:bCs/>
+          <w:i/>
+        </w:rPr>
+        <w:t>pattern_2</w:t>
+      </w:r>
+      <w:r>
+        <w:rPr>
+          <w:b/>
+          <w:bCs/>
+          <w:iCs/>
+        </w:rPr>
+        <w:t xml:space="preserve"> – </w:t>
+      </w:r>
+      <w:r>
+        <w:rPr>
+          <w:iCs/>
+        </w:rPr>
+        <w:t>iloczyn logiczny (i, and)</w:t>
+      </w:r>
+      <w:r>
+        <w:rPr>
+          <w:iCs/>
+        </w:rPr>
+        <w:br/>
+      </w:r>
+      <w:r>
+        <w:rPr>
+          <w:b/>
+          <w:bCs/>
+          <w:i/>
+        </w:rPr>
+        <w:t xml:space="preserve">pattern_1 </w:t>
+      </w:r>
+      <w:r>
+        <w:rPr>
+          <w:b/>
+          <w:bCs/>
+          <w:iCs/>
+        </w:rPr>
+        <w:t xml:space="preserve">|| </w:t>
+      </w:r>
+      <w:r>
+        <w:rPr>
+          <w:b/>
+          <w:bCs/>
+          <w:i/>
+        </w:rPr>
+        <w:t>pattern_2</w:t>
+      </w:r>
+      <w:r>
+        <w:rPr>
+          <w:b/>
+          <w:bCs/>
+          <w:iCs/>
+        </w:rPr>
+        <w:t xml:space="preserve"> – </w:t>
+      </w:r>
+      <w:r>
+        <w:rPr>
+          <w:iCs/>
+        </w:rPr>
+        <w:t xml:space="preserve">suma logiczna (lub, </w:t>
+      </w:r>
+      <w:proofErr w:type="spellStart"/>
+      <w:r>
+        <w:rPr>
+          <w:iCs/>
+        </w:rPr>
+        <w:t>or</w:t>
+      </w:r>
+      <w:proofErr w:type="spellEnd"/>
+      <w:r>
+        <w:rPr>
+          <w:iCs/>
+        </w:rPr>
+        <w:t>)</w:t>
+      </w:r>
+      <w:r>
+        <w:rPr>
+          <w:iCs/>
+        </w:rPr>
+        <w:br/>
+      </w:r>
+      <w:r>
+        <w:rPr>
+          <w:b/>
+          <w:bCs/>
+          <w:i/>
+        </w:rPr>
+        <w:t>pattern_1</w:t>
+      </w:r>
+      <w:r>
+        <w:rPr>
+          <w:b/>
+          <w:bCs/>
+          <w:iCs/>
+        </w:rPr>
+        <w:t xml:space="preserve">, </w:t>
+      </w:r>
+      <w:r>
+        <w:rPr>
+          <w:b/>
+          <w:bCs/>
+          <w:i/>
+        </w:rPr>
+        <w:t>pattern_2</w:t>
+      </w:r>
+      <w:r>
+        <w:rPr>
+          <w:b/>
+          <w:bCs/>
+          <w:iCs/>
+        </w:rPr>
+        <w:t xml:space="preserve"> </w:t>
       </w:r>
       <w:r>
         <w:rPr>
@@ -17479,168 +17655,6 @@
         <w:rPr>
           <w:iCs/>
         </w:rPr>
-        <w:t>zwraca prawdę jeżeli lewy operand zawiera wyrażenie regularne zapisane w drugim operandzie</w:t>
-      </w:r>
-      <w:r>
-        <w:rPr>
-          <w:iCs/>
-        </w:rPr>
-        <w:br/>
-      </w:r>
-      <w:r>
-        <w:rPr>
-          <w:b/>
-          <w:bCs/>
-          <w:i/>
-        </w:rPr>
-        <w:t xml:space="preserve">pattern_1 </w:t>
-      </w:r>
-      <w:r>
-        <w:rPr>
-          <w:b/>
-          <w:bCs/>
-          <w:iCs/>
-        </w:rPr>
-        <w:t xml:space="preserve">&amp;&amp; </w:t>
-      </w:r>
-      <w:r>
-        <w:rPr>
-          <w:b/>
-          <w:bCs/>
-          <w:i/>
-        </w:rPr>
-        <w:t>pattern_2</w:t>
-      </w:r>
-      <w:r>
-        <w:rPr>
-          <w:b/>
-          <w:bCs/>
-          <w:iCs/>
-        </w:rPr>
-        <w:t xml:space="preserve"> – </w:t>
-      </w:r>
-      <w:r>
-        <w:rPr>
-          <w:iCs/>
-        </w:rPr>
-        <w:t>iloczyn logiczny (i, and)</w:t>
-      </w:r>
-      <w:r>
-        <w:rPr>
-          <w:iCs/>
-        </w:rPr>
-        <w:br/>
-      </w:r>
-      <w:r>
-        <w:rPr>
-          <w:b/>
-          <w:bCs/>
-          <w:i/>
-        </w:rPr>
-        <w:t xml:space="preserve">pattern_1 </w:t>
-      </w:r>
-      <w:r>
-        <w:rPr>
-          <w:b/>
-          <w:bCs/>
-          <w:iCs/>
-        </w:rPr>
-        <w:t xml:space="preserve">|| </w:t>
-      </w:r>
-      <w:r>
-        <w:rPr>
-          <w:b/>
-          <w:bCs/>
-          <w:i/>
-        </w:rPr>
-        <w:t>pattern_2</w:t>
-      </w:r>
-      <w:r>
-        <w:rPr>
-          <w:b/>
-          <w:bCs/>
-          <w:iCs/>
-        </w:rPr>
-        <w:t xml:space="preserve"> – </w:t>
-      </w:r>
-      <w:r>
-        <w:rPr>
-          <w:iCs/>
-        </w:rPr>
-        <w:t xml:space="preserve">suma logiczna (lub, </w:t>
-      </w:r>
-      <w:proofErr w:type="spellStart"/>
-      <w:r>
-        <w:rPr>
-          <w:iCs/>
-        </w:rPr>
-        <w:t>or</w:t>
-      </w:r>
-      <w:proofErr w:type="spellEnd"/>
-      <w:r>
-        <w:rPr>
-          <w:iCs/>
-        </w:rPr>
-        <w:t>)</w:t>
-      </w:r>
-      <w:r>
-        <w:rPr>
-          <w:iCs/>
-        </w:rPr>
-        <w:br/>
-      </w:r>
-      <w:r>
-        <w:rPr>
-          <w:b/>
-          <w:bCs/>
-          <w:i/>
-        </w:rPr>
-        <w:t>pattern_1</w:t>
-      </w:r>
-      <w:r>
-        <w:rPr>
-          <w:b/>
-          <w:bCs/>
-          <w:iCs/>
-        </w:rPr>
-        <w:t xml:space="preserve">, </w:t>
-      </w:r>
-      <w:r>
-        <w:rPr>
-          <w:b/>
-          <w:bCs/>
-          <w:i/>
-        </w:rPr>
-        <w:t>pattern_2</w:t>
-      </w:r>
-      <w:r>
-        <w:rPr>
-          <w:b/>
-          <w:bCs/>
-          <w:iCs/>
-        </w:rPr>
-        <w:t xml:space="preserve"> </w:t>
-      </w:r>
-      <w:r>
-        <w:rPr>
-          <w:b/>
-          <w:bCs/>
-          <w:iCs/>
-        </w:rPr>
-        <w:t>–</w:t>
-      </w:r>
-      <w:r>
-        <w:rPr>
-          <w:b/>
-          <w:bCs/>
-          <w:iCs/>
-        </w:rPr>
-        <w:t xml:space="preserve"> </w:t>
-      </w:r>
-      <w:r>
-        <w:rPr>
-          <w:iCs/>
-        </w:rPr>
         <w:t>zakres, prawdziwy dla wszystkich linii znajdujących się pomiędzy wyrażeniami</w:t>
       </w:r>
       <w:r>
@@ -17657,6 +17671,7 @@
         </w:rPr>
         <w:t xml:space="preserve">! </w:t>
       </w:r>
+      <w:proofErr w:type="spellStart"/>
       <w:r>
         <w:rPr>
           <w:b/>
@@ -17665,6 +17680,7 @@
         </w:rPr>
         <w:t>pattern</w:t>
       </w:r>
+      <w:proofErr w:type="spellEnd"/>
       <w:r>
         <w:rPr>
           <w:b/>
@@ -18577,7 +18593,7 @@
 </file>
 
 <file path=word/numbering.xml><?xml version="1.0" encoding="utf-8"?>
-<w:numbering xmlns:wpc="http://schemas.microsoft.com/office/word/2010/wordprocessingCanvas" xmlns:cx="http://schemas.microsoft.com/office/drawing/2014/chartex" xmlns:cx1="http://schemas.microsoft.com/office/drawing/2015/9/8/chartex" xmlns:cx2="http://schemas.microsoft.com/office/drawing/2015/10/21/chartex" xmlns:cx3="http://schemas.microsoft.com/office/drawing/2016/5/9/chartex" xmlns:cx4="http://schemas.microsoft.com/office/drawing/2016/5/10/chartex" xmlns:cx5="http://schemas.microsoft.com/office/drawing/2016/5/11/chartex" xmlns:cx6="http://schemas.microsoft.com/office/drawing/2016/5/12/chartex" xmlns:cx7="http://schemas.microsoft.com/office/drawing/2016/5/13/chartex" xmlns:cx8="http://schemas.microsoft.com/office/drawing/2016/5/14/chartex" xmlns:mc="http://schemas.openxmlformats.org/markup-compatibility/2006" xmlns:aink="http://schemas.microsoft.com/office/drawing/2016/ink" xmlns:am3d="http://schemas.microsoft.com/office/drawing/2017/model3d" xmlns:o="urn:schemas-microsoft-com:office:office" xmlns:oel="http://schemas.microsoft.com/office/2019/extlst" xmlns:r="http://schemas.openxmlformats.org/officeDocument/2006/relationships" xmlns:m="http://schemas.openxmlformats.org/officeDocument/2006/math" xmlns:v="urn:schemas-microsoft-com:vml" xmlns:wp14="http://schemas.microsoft.com/office/word/2010/wordprocessingDrawing" xmlns:wp="http://schemas.openxmlformats.org/drawingml/2006/wordprocessingDrawing" xmlns:w10="urn:schemas-microsoft-com:office:word" xmlns:w="http://schemas.openxmlformats.org/wordprocessingml/2006/main" xmlns:w14="http://schemas.microsoft.com/office/word/2010/wordml" xmlns:w15="http://schemas.microsoft.com/office/word/2012/wordml" xmlns:w16cex="http://schemas.microsoft.com/office/word/2018/wordml/cex" xmlns:w16cid="http://schemas.microsoft.com/office/word/2016/wordml/cid" xmlns:w16="http://schemas.microsoft.com/office/word/2018/wordml" xmlns:w16sdtdh="http://schemas.microsoft.com/office/word/2020/wordml/sdtdatahash" xmlns:w16se="http://schemas.microsoft.com/office/word/2015/wordml/symex" xmlns:wpg="http://schemas.microsoft.com/office/word/2010/wordprocessingGroup" xmlns:wpi="http://schemas.microsoft.com/office/word/2010/wordprocessingInk" xmlns:wne="http://schemas.microsoft.com/office/word/2006/wordml" xmlns:wps="http://schemas.microsoft.com/office/word/2010/wordprocessingShape" mc:Ignorable="w14 w15 w16se w16cid w16 w16cex w16sdtdh wp14">
+<w:numbering xmlns:wpc="http://schemas.microsoft.com/office/word/2010/wordprocessingCanvas" xmlns:cx="http://schemas.microsoft.com/office/drawing/2014/chartex" xmlns:cx1="http://schemas.microsoft.com/office/drawing/2015/9/8/chartex" xmlns:cx2="http://schemas.microsoft.com/office/drawing/2015/10/21/chartex" xmlns:cx3="http://schemas.microsoft.com/office/drawing/2016/5/9/chartex" xmlns:cx4="http://schemas.microsoft.com/office/drawing/2016/5/10/chartex" xmlns:cx5="http://schemas.microsoft.com/office/drawing/2016/5/11/chartex" xmlns:cx6="http://schemas.microsoft.com/office/drawing/2016/5/12/chartex" xmlns:cx7="http://schemas.microsoft.com/office/drawing/2016/5/13/chartex" xmlns:cx8="http://schemas.microsoft.com/office/drawing/2016/5/14/chartex" xmlns:mc="http://schemas.openxmlformats.org/markup-compatibility/2006" xmlns:aink="http://schemas.microsoft.com/office/drawing/2016/ink" xmlns:am3d="http://schemas.microsoft.com/office/drawing/2017/model3d" xmlns:o="urn:schemas-microsoft-com:office:office" xmlns:oel="http://schemas.microsoft.com/office/2019/extlst" xmlns:r="http://schemas.openxmlformats.org/officeDocument/2006/relationships" xmlns:m="http://schemas.openxmlformats.org/officeDocument/2006/math" xmlns:v="urn:schemas-microsoft-com:vml" xmlns:wp14="http://schemas.microsoft.com/office/word/2010/wordprocessingDrawing" xmlns:wp="http://schemas.openxmlformats.org/drawingml/2006/wordprocessingDrawing" xmlns:w10="urn:schemas-microsoft-com:office:word" xmlns:w="http://schemas.openxmlformats.org/wordprocessingml/2006/main" xmlns:w14="http://schemas.microsoft.com/office/word/2010/wordml" xmlns:w15="http://schemas.microsoft.com/office/word/2012/wordml" xmlns:w16cex="http://schemas.microsoft.com/office/word/2018/wordml/cex" xmlns:w16cid="http://schemas.microsoft.com/office/word/2016/wordml/cid" xmlns:w16="http://schemas.microsoft.com/office/word/2018/wordml" xmlns:w16du="http://schemas.microsoft.com/office/word/2023/wordml/word16du" xmlns:w16sdtdh="http://schemas.microsoft.com/office/word/2020/wordml/sdtdatahash" xmlns:w16se="http://schemas.microsoft.com/office/word/2015/wordml/symex" xmlns:wpg="http://schemas.microsoft.com/office/word/2010/wordprocessingGroup" xmlns:wpi="http://schemas.microsoft.com/office/word/2010/wordprocessingInk" xmlns:wne="http://schemas.microsoft.com/office/word/2006/wordml" xmlns:wps="http://schemas.microsoft.com/office/word/2010/wordprocessingShape" mc:Ignorable="w14 w15 w16se w16cid w16 w16cex w16sdtdh w16du wp14">
   <w:abstractNum w:abstractNumId="0" w15:restartNumberingAfterBreak="0">
     <w:nsid w:val="377713F5"/>
     <w:multiLevelType w:val="hybridMultilevel"/>
@@ -18697,7 +18713,7 @@
 </file>
 
 <file path=word/styles.xml><?xml version="1.0" encoding="utf-8"?>
-<w:styles xmlns:mc="http://schemas.openxmlformats.org/markup-compatibility/2006" xmlns:r="http://schemas.openxmlformats.org/officeDocument/2006/relationships" xmlns:w="http://schemas.openxmlformats.org/wordprocessingml/2006/main" xmlns:w14="http://schemas.microsoft.com/office/word/2010/wordml" xmlns:w15="http://schemas.microsoft.com/office/word/2012/wordml" xmlns:w16cex="http://schemas.microsoft.com/office/word/2018/wordml/cex" xmlns:w16cid="http://schemas.microsoft.com/office/word/2016/wordml/cid" xmlns:w16="http://schemas.microsoft.com/office/word/2018/wordml" xmlns:w16sdtdh="http://schemas.microsoft.com/office/word/2020/wordml/sdtdatahash" xmlns:w16se="http://schemas.microsoft.com/office/word/2015/wordml/symex" mc:Ignorable="w14 w15 w16se w16cid w16 w16cex w16sdtdh">
+<w:styles xmlns:mc="http://schemas.openxmlformats.org/markup-compatibility/2006" xmlns:r="http://schemas.openxmlformats.org/officeDocument/2006/relationships" xmlns:w="http://schemas.openxmlformats.org/wordprocessingml/2006/main" xmlns:w14="http://schemas.microsoft.com/office/word/2010/wordml" xmlns:w15="http://schemas.microsoft.com/office/word/2012/wordml" xmlns:w16cex="http://schemas.microsoft.com/office/word/2018/wordml/cex" xmlns:w16cid="http://schemas.microsoft.com/office/word/2016/wordml/cid" xmlns:w16="http://schemas.microsoft.com/office/word/2018/wordml" xmlns:w16du="http://schemas.microsoft.com/office/word/2023/wordml/word16du" xmlns:w16sdtdh="http://schemas.microsoft.com/office/word/2020/wordml/sdtdatahash" xmlns:w16se="http://schemas.microsoft.com/office/word/2015/wordml/symex" mc:Ignorable="w14 w15 w16se w16cid w16 w16cex w16sdtdh w16du">
   <w:docDefaults>
     <w:rPrDefault>
       <w:rPr>
@@ -19417,7 +19433,12 @@
 </file>
 
 <file path=customXml/item1.xml><?xml version="1.0" encoding="utf-8"?>
-<b:Sources xmlns:b="http://schemas.openxmlformats.org/officeDocument/2006/bibliography" xmlns="http://schemas.openxmlformats.org/officeDocument/2006/bibliography" SelectedStyle="\APASixthEditionOfficeOnline.xsl" StyleName="APA" Version="6"/>
+<?mso-contentType ?>
+<FormTemplates xmlns="http://schemas.microsoft.com/sharepoint/v3/contenttype/forms">
+  <Display>DocumentLibraryForm</Display>
+  <Edit>DocumentLibraryForm</Edit>
+  <New>DocumentLibraryForm</New>
+</FormTemplates>
 </file>
 
 <file path=customXml/item2.xml><?xml version="1.0" encoding="utf-8"?>
@@ -19429,12 +19450,7 @@
 </file>
 
 <file path=customXml/item3.xml><?xml version="1.0" encoding="utf-8"?>
-<?mso-contentType ?>
-<FormTemplates xmlns="http://schemas.microsoft.com/sharepoint/v3/contenttype/forms">
-  <Display>DocumentLibraryForm</Display>
-  <Edit>DocumentLibraryForm</Edit>
-  <New>DocumentLibraryForm</New>
-</FormTemplates>
+<b:Sources xmlns:b="http://schemas.openxmlformats.org/officeDocument/2006/bibliography" xmlns="http://schemas.openxmlformats.org/officeDocument/2006/bibliography" SelectedStyle="\APASixthEditionOfficeOnline.xsl" StyleName="APA" Version="6"/>
 </file>
 
 <file path=customXml/item4.xml><?xml version="1.0" encoding="utf-8"?>
@@ -19626,9 +19642,9 @@
 </file>
 
 <file path=customXml/itemProps1.xml><?xml version="1.0" encoding="utf-8"?>
-<ds:datastoreItem xmlns:ds="http://schemas.openxmlformats.org/officeDocument/2006/customXml" ds:itemID="{D9782DEF-5273-4DC2-8583-B6493303E93C}">
+<ds:datastoreItem xmlns:ds="http://schemas.openxmlformats.org/officeDocument/2006/customXml" ds:itemID="{62D9F2AA-C17F-40F6-9E34-131D2DCA109C}">
   <ds:schemaRefs>
-    <ds:schemaRef ds:uri="http://schemas.openxmlformats.org/officeDocument/2006/bibliography"/>
+    <ds:schemaRef ds:uri="http://schemas.microsoft.com/sharepoint/v3/contenttype/forms"/>
   </ds:schemaRefs>
 </ds:datastoreItem>
 </file>
@@ -19636,23 +19652,17 @@
 <file path=customXml/itemProps2.xml><?xml version="1.0" encoding="utf-8"?>
 <ds:datastoreItem xmlns:ds="http://schemas.openxmlformats.org/officeDocument/2006/customXml" ds:itemID="{325AE035-3800-4AEF-9871-E0D36494336D}">
   <ds:schemaRefs>
+    <ds:schemaRef ds:uri="http://schemas.microsoft.com/office/2006/metadata/properties"/>
+    <ds:schemaRef ds:uri="http://schemas.microsoft.com/office/infopath/2007/PartnerControls"/>
     <ds:schemaRef ds:uri="2ae66cdb-d269-4841-96de-2d11163e9d76"/>
-    <ds:schemaRef ds:uri="http://schemas.microsoft.com/office/2006/metadata/properties"/>
-    <ds:schemaRef ds:uri="http://schemas.microsoft.com/office/2006/documentManagement/types"/>
-    <ds:schemaRef ds:uri="http://schemas.microsoft.com/office/infopath/2007/PartnerControls"/>
-    <ds:schemaRef ds:uri="http://schemas.openxmlformats.org/package/2006/metadata/core-properties"/>
-    <ds:schemaRef ds:uri="http://purl.org/dc/elements/1.1/"/>
-    <ds:schemaRef ds:uri="http://www.w3.org/XML/1998/namespace"/>
-    <ds:schemaRef ds:uri="http://purl.org/dc/dcmitype/"/>
-    <ds:schemaRef ds:uri="http://purl.org/dc/terms/"/>
   </ds:schemaRefs>
 </ds:datastoreItem>
 </file>
 
 <file path=customXml/itemProps3.xml><?xml version="1.0" encoding="utf-8"?>
-<ds:datastoreItem xmlns:ds="http://schemas.openxmlformats.org/officeDocument/2006/customXml" ds:itemID="{62D9F2AA-C17F-40F6-9E34-131D2DCA109C}">
+<ds:datastoreItem xmlns:ds="http://schemas.openxmlformats.org/officeDocument/2006/customXml" ds:itemID="{D9782DEF-5273-4DC2-8583-B6493303E93C}">
   <ds:schemaRefs>
-    <ds:schemaRef ds:uri="http://schemas.microsoft.com/sharepoint/v3/contenttype/forms"/>
+    <ds:schemaRef ds:uri="http://schemas.openxmlformats.org/officeDocument/2006/bibliography"/>
   </ds:schemaRefs>
 </ds:datastoreItem>
 </file>

</xml_diff>